<commit_message>
added resources in k8s
</commit_message>
<xml_diff>
--- a/RESOURCES IN K8S.docx
+++ b/RESOURCES IN K8S.docx
@@ -173,18 +173,7 @@
           <w:szCs w:val="24"/>
           <w:lang w:val="en-IN"/>
         </w:rPr>
-        <w:t>Provide a structured way to interact with the Kubernetes API</w:t>
-      </w:r>
-      <w:r>
-        <w:rPr>
-          <w:rFonts w:ascii="Times New Roman" w:hAnsi="Times New Roman" w:cs="Times New Roman"/>
-          <w:b/>
-          <w:bCs/>
-          <w:sz w:val="24"/>
-          <w:szCs w:val="24"/>
-          <w:lang w:val="en-IN"/>
-        </w:rPr>
-        <w:t>:</w:t>
+        <w:t>Provide a structured way to interact with the Kubernetes API:</w:t>
       </w:r>
     </w:p>
     <w:p>
@@ -664,15 +653,7 @@
           <w:sz w:val="24"/>
           <w:szCs w:val="24"/>
         </w:rPr>
-        <w:t>C</w:t>
-      </w:r>
-      <w:r>
-        <w:rPr>
-          <w:rFonts w:ascii="Times New Roman" w:hAnsi="Times New Roman" w:cs="Times New Roman"/>
-          <w:sz w:val="24"/>
-          <w:szCs w:val="24"/>
-        </w:rPr>
-        <w:t>luster</w:t>
+        <w:t>Cluster</w:t>
       </w:r>
       <w:r>
         <w:rPr>
@@ -688,15 +669,7 @@
           <w:sz w:val="24"/>
           <w:szCs w:val="24"/>
         </w:rPr>
-        <w:t>scoped resources are objects that exist at the cluster level</w:t>
-      </w:r>
-      <w:r>
-        <w:rPr>
-          <w:rFonts w:ascii="Times New Roman" w:hAnsi="Times New Roman" w:cs="Times New Roman"/>
-          <w:sz w:val="24"/>
-          <w:szCs w:val="24"/>
-        </w:rPr>
-        <w:t>.</w:t>
+        <w:t>scoped resources are objects that exist at the cluster level.</w:t>
       </w:r>
       <w:r>
         <w:rPr>
@@ -775,15 +748,7 @@
           <w:sz w:val="24"/>
           <w:szCs w:val="24"/>
         </w:rPr>
-        <w:t>They enable the definition and management of resources that are relevant to the entire cluster</w:t>
-      </w:r>
-      <w:r>
-        <w:rPr>
-          <w:rFonts w:ascii="Times New Roman" w:hAnsi="Times New Roman" w:cs="Times New Roman"/>
-          <w:sz w:val="24"/>
-          <w:szCs w:val="24"/>
-        </w:rPr>
-        <w:t>.</w:t>
+        <w:t>They enable the definition and management of resources that are relevant to the entire cluster.</w:t>
       </w:r>
     </w:p>
     <w:p>
@@ -881,25 +846,7 @@
           <w:szCs w:val="24"/>
           <w:lang w:val="en-IN"/>
         </w:rPr>
-        <w:t>Resources like Nodes and Persistent</w:t>
-      </w:r>
-      <w:r>
-        <w:rPr>
-          <w:rFonts w:ascii="Times New Roman" w:hAnsi="Times New Roman" w:cs="Times New Roman"/>
-          <w:sz w:val="24"/>
-          <w:szCs w:val="24"/>
-          <w:lang w:val="en-IN"/>
-        </w:rPr>
-        <w:t xml:space="preserve"> </w:t>
-      </w:r>
-      <w:r>
-        <w:rPr>
-          <w:rFonts w:ascii="Times New Roman" w:hAnsi="Times New Roman" w:cs="Times New Roman"/>
-          <w:sz w:val="24"/>
-          <w:szCs w:val="24"/>
-          <w:lang w:val="en-IN"/>
-        </w:rPr>
-        <w:t>Volumes are fundamental to the cluster's infrastructure and are inherently cluster-scoped.</w:t>
+        <w:t>Resources like Nodes and Persistent Volumes are fundamental to the cluster's infrastructure and are inherently cluster-scoped.</w:t>
       </w:r>
     </w:p>
     <w:p>
@@ -1135,111 +1082,7 @@
           <w:sz w:val="24"/>
           <w:szCs w:val="24"/>
         </w:rPr>
-        <w:t>Nodes d</w:t>
-      </w:r>
-      <w:r>
-        <w:rPr>
-          <w:rFonts w:ascii="Times New Roman" w:hAnsi="Times New Roman" w:cs="Times New Roman"/>
-          <w:sz w:val="24"/>
-          <w:szCs w:val="24"/>
-        </w:rPr>
-        <w:t>eploy and manage containers</w:t>
-      </w:r>
-      <w:r>
-        <w:rPr>
-          <w:rFonts w:ascii="Times New Roman" w:hAnsi="Times New Roman" w:cs="Times New Roman"/>
-          <w:sz w:val="24"/>
-          <w:szCs w:val="24"/>
-        </w:rPr>
-        <w:t>, p</w:t>
-      </w:r>
-      <w:r>
-        <w:rPr>
-          <w:rFonts w:ascii="Times New Roman" w:hAnsi="Times New Roman" w:cs="Times New Roman"/>
-          <w:sz w:val="24"/>
-          <w:szCs w:val="24"/>
-        </w:rPr>
-        <w:t>rovide</w:t>
-      </w:r>
-      <w:r>
-        <w:rPr>
-          <w:rFonts w:ascii="Times New Roman" w:hAnsi="Times New Roman" w:cs="Times New Roman"/>
-          <w:sz w:val="24"/>
-          <w:szCs w:val="24"/>
-        </w:rPr>
-        <w:t>s</w:t>
-      </w:r>
-      <w:r>
-        <w:rPr>
-          <w:rFonts w:ascii="Times New Roman" w:hAnsi="Times New Roman" w:cs="Times New Roman"/>
-          <w:sz w:val="24"/>
-          <w:szCs w:val="24"/>
-        </w:rPr>
-        <w:t xml:space="preserve"> resources like CPU, memory, and storage</w:t>
-      </w:r>
-      <w:r>
-        <w:rPr>
-          <w:rFonts w:ascii="Times New Roman" w:hAnsi="Times New Roman" w:cs="Times New Roman"/>
-          <w:sz w:val="24"/>
-          <w:szCs w:val="24"/>
-        </w:rPr>
-        <w:t>, s</w:t>
-      </w:r>
-      <w:r>
-        <w:rPr>
-          <w:rFonts w:ascii="Times New Roman" w:hAnsi="Times New Roman" w:cs="Times New Roman"/>
-          <w:sz w:val="24"/>
-          <w:szCs w:val="24"/>
-        </w:rPr>
-        <w:t>cale</w:t>
-      </w:r>
-      <w:r>
-        <w:rPr>
-          <w:rFonts w:ascii="Times New Roman" w:hAnsi="Times New Roman" w:cs="Times New Roman"/>
-          <w:sz w:val="24"/>
-          <w:szCs w:val="24"/>
-        </w:rPr>
-        <w:t>s</w:t>
-      </w:r>
-      <w:r>
-        <w:rPr>
-          <w:rFonts w:ascii="Times New Roman" w:hAnsi="Times New Roman" w:cs="Times New Roman"/>
-          <w:sz w:val="24"/>
-          <w:szCs w:val="24"/>
-        </w:rPr>
-        <w:t xml:space="preserve"> applications across many machines</w:t>
-      </w:r>
-      <w:r>
-        <w:rPr>
-          <w:rFonts w:ascii="Times New Roman" w:hAnsi="Times New Roman" w:cs="Times New Roman"/>
-          <w:sz w:val="24"/>
-          <w:szCs w:val="24"/>
-        </w:rPr>
-        <w:t>, e</w:t>
-      </w:r>
-      <w:r>
-        <w:rPr>
-          <w:rFonts w:ascii="Times New Roman" w:hAnsi="Times New Roman" w:cs="Times New Roman"/>
-          <w:sz w:val="24"/>
-          <w:szCs w:val="24"/>
-        </w:rPr>
-        <w:t>nsure</w:t>
-      </w:r>
-      <w:r>
-        <w:rPr>
-          <w:rFonts w:ascii="Times New Roman" w:hAnsi="Times New Roman" w:cs="Times New Roman"/>
-          <w:sz w:val="24"/>
-          <w:szCs w:val="24"/>
-        </w:rPr>
-        <w:t>s</w:t>
-      </w:r>
-      <w:r>
-        <w:rPr>
-          <w:rFonts w:ascii="Times New Roman" w:hAnsi="Times New Roman" w:cs="Times New Roman"/>
-          <w:sz w:val="24"/>
-          <w:szCs w:val="24"/>
-        </w:rPr>
-        <w:t xml:space="preserve"> availability, fault tolerance, and efficient scheduling</w:t>
+        <w:t>Nodes deploy and manage containers, provides resources like CPU, memory, and storage, scales applications across many machines, ensures availability, fault tolerance, and efficient scheduling</w:t>
       </w:r>
       <w:r>
         <w:rPr>
@@ -1249,6 +1092,18 @@
         </w:rPr>
         <w:t>.</w:t>
       </w:r>
+    </w:p>
+    <w:p>
+      <w:pPr>
+        <w:pStyle w:val="ListParagraph"/>
+        <w:spacing w:after="0" w:line="360" w:lineRule="auto"/>
+        <w:jc w:val="both"/>
+        <w:rPr>
+          <w:rFonts w:ascii="Times New Roman" w:hAnsi="Times New Roman" w:cs="Times New Roman"/>
+          <w:sz w:val="24"/>
+          <w:szCs w:val="24"/>
+        </w:rPr>
+      </w:pPr>
     </w:p>
     <w:p>
       <w:pPr>
@@ -1288,6 +1143,7 @@
           <w:sz w:val="24"/>
           <w:szCs w:val="24"/>
         </w:rPr>
+        <w:lastRenderedPageBreak/>
         <w:t>PersistentVolume</w:t>
       </w:r>
       <w:proofErr w:type="spellEnd"/>
@@ -1299,37 +1155,26 @@
           <w:sz w:val="24"/>
           <w:szCs w:val="24"/>
         </w:rPr>
-        <w:t xml:space="preserve"> (PV)</w:t>
-      </w:r>
-      <w:r>
-        <w:rPr>
-          <w:rFonts w:ascii="Times New Roman" w:hAnsi="Times New Roman" w:cs="Times New Roman"/>
-          <w:b/>
-          <w:bCs/>
-          <w:sz w:val="24"/>
-          <w:szCs w:val="24"/>
-        </w:rPr>
-        <w:t>:</w:t>
-      </w:r>
-    </w:p>
-    <w:p>
-      <w:pPr>
-        <w:pStyle w:val="ListParagraph"/>
-        <w:spacing w:after="0" w:line="360" w:lineRule="auto"/>
-        <w:jc w:val="both"/>
-        <w:rPr>
-          <w:rFonts w:ascii="Times New Roman" w:hAnsi="Times New Roman" w:cs="Times New Roman"/>
-          <w:sz w:val="24"/>
-          <w:szCs w:val="24"/>
-        </w:rPr>
-      </w:pPr>
-      <w:r>
-        <w:rPr>
-          <w:rFonts w:ascii="Times New Roman" w:hAnsi="Times New Roman" w:cs="Times New Roman"/>
-          <w:sz w:val="24"/>
-          <w:szCs w:val="24"/>
-        </w:rPr>
-        <w:lastRenderedPageBreak/>
+        <w:t xml:space="preserve"> (PV):</w:t>
+      </w:r>
+    </w:p>
+    <w:p>
+      <w:pPr>
+        <w:pStyle w:val="ListParagraph"/>
+        <w:spacing w:after="0" w:line="360" w:lineRule="auto"/>
+        <w:jc w:val="both"/>
+        <w:rPr>
+          <w:rFonts w:ascii="Times New Roman" w:hAnsi="Times New Roman" w:cs="Times New Roman"/>
+          <w:sz w:val="24"/>
+          <w:szCs w:val="24"/>
+        </w:rPr>
+      </w:pPr>
+      <w:r>
+        <w:rPr>
+          <w:rFonts w:ascii="Times New Roman" w:hAnsi="Times New Roman" w:cs="Times New Roman"/>
+          <w:sz w:val="24"/>
+          <w:szCs w:val="24"/>
+        </w:rPr>
         <w:t>It is a storage like disk.</w:t>
       </w:r>
     </w:p>
@@ -1991,33 +1836,7 @@
           <w:lang w:val="en-IN" w:eastAsia="en-IN"/>
           <w14:ligatures w14:val="none"/>
         </w:rPr>
-        <w:t>It is used to g</w:t>
-      </w:r>
-      <w:r>
-        <w:rPr>
-          <w:rFonts w:ascii="Times New Roman" w:eastAsia="Times New Roman" w:hAnsi="Times New Roman" w:cs="Times New Roman"/>
-          <w:color w:val="273239"/>
-          <w:spacing w:val="2"/>
-          <w:kern w:val="0"/>
-          <w:sz w:val="24"/>
-          <w:szCs w:val="24"/>
-          <w:lang w:val="en-IN" w:eastAsia="en-IN"/>
-          <w14:ligatures w14:val="none"/>
-        </w:rPr>
-        <w:t>ive permissions across the whole cluster</w:t>
-      </w:r>
-      <w:r>
-        <w:rPr>
-          <w:rFonts w:ascii="Times New Roman" w:eastAsia="Times New Roman" w:hAnsi="Times New Roman" w:cs="Times New Roman"/>
-          <w:color w:val="273239"/>
-          <w:spacing w:val="2"/>
-          <w:kern w:val="0"/>
-          <w:sz w:val="24"/>
-          <w:szCs w:val="24"/>
-          <w:lang w:val="en-IN" w:eastAsia="en-IN"/>
-          <w14:ligatures w14:val="none"/>
-        </w:rPr>
-        <w:t>.</w:t>
+        <w:t>It is used to give permissions across the whole cluster.</w:t>
       </w:r>
     </w:p>
     <w:p>
@@ -2227,6 +2046,25 @@
     </w:p>
     <w:p>
       <w:pPr>
+        <w:shd w:val="clear" w:color="auto" w:fill="FFFFFF"/>
+        <w:spacing w:after="0" w:line="360" w:lineRule="auto"/>
+        <w:ind w:left="710"/>
+        <w:jc w:val="both"/>
+        <w:textAlignment w:val="baseline"/>
+        <w:rPr>
+          <w:rFonts w:ascii="Times New Roman" w:eastAsia="Times New Roman" w:hAnsi="Times New Roman" w:cs="Times New Roman"/>
+          <w:color w:val="273239"/>
+          <w:spacing w:val="2"/>
+          <w:kern w:val="0"/>
+          <w:sz w:val="16"/>
+          <w:szCs w:val="16"/>
+          <w:lang w:val="en-IN" w:eastAsia="en-IN"/>
+          <w14:ligatures w14:val="none"/>
+        </w:rPr>
+      </w:pPr>
+    </w:p>
+    <w:p>
+      <w:pPr>
         <w:pStyle w:val="ListParagraph"/>
         <w:numPr>
           <w:ilvl w:val="0"/>
@@ -2250,20 +2088,20 @@
         </w:rPr>
       </w:pPr>
       <w:proofErr w:type="spellStart"/>
-      <w:proofErr w:type="gramStart"/>
-      <w:r>
-        <w:rPr>
-          <w:rFonts w:ascii="Times New Roman" w:eastAsia="Times New Roman" w:hAnsi="Times New Roman" w:cs="Times New Roman"/>
-          <w:b/>
-          <w:bCs/>
-          <w:color w:val="273239"/>
-          <w:spacing w:val="2"/>
-          <w:kern w:val="0"/>
-          <w:sz w:val="24"/>
-          <w:szCs w:val="24"/>
-          <w:lang w:eastAsia="en-IN"/>
-          <w14:ligatures w14:val="none"/>
-        </w:rPr>
+      <w:r>
+        <w:rPr>
+          <w:rFonts w:ascii="Times New Roman" w:eastAsia="Times New Roman" w:hAnsi="Times New Roman" w:cs="Times New Roman"/>
+          <w:b/>
+          <w:bCs/>
+          <w:color w:val="273239"/>
+          <w:spacing w:val="2"/>
+          <w:kern w:val="0"/>
+          <w:sz w:val="24"/>
+          <w:szCs w:val="24"/>
+          <w:lang w:eastAsia="en-IN"/>
+          <w14:ligatures w14:val="none"/>
+        </w:rPr>
+        <w:lastRenderedPageBreak/>
         <w:t>CustomResourceDefinition</w:t>
       </w:r>
       <w:proofErr w:type="spellEnd"/>
@@ -2280,23 +2118,7 @@
           <w:lang w:eastAsia="en-IN"/>
           <w14:ligatures w14:val="none"/>
         </w:rPr>
-        <w:t>(</w:t>
-      </w:r>
-      <w:proofErr w:type="gramEnd"/>
-      <w:r>
-        <w:rPr>
-          <w:rFonts w:ascii="Times New Roman" w:eastAsia="Times New Roman" w:hAnsi="Times New Roman" w:cs="Times New Roman"/>
-          <w:b/>
-          <w:bCs/>
-          <w:color w:val="273239"/>
-          <w:spacing w:val="2"/>
-          <w:kern w:val="0"/>
-          <w:sz w:val="24"/>
-          <w:szCs w:val="24"/>
-          <w:lang w:eastAsia="en-IN"/>
-          <w14:ligatures w14:val="none"/>
-        </w:rPr>
-        <w:t>CRD)</w:t>
+        <w:t>(CRD)</w:t>
       </w:r>
       <w:r>
         <w:rPr>
@@ -2343,21 +2165,7 @@
           <w:lang w:eastAsia="en-IN"/>
           <w14:ligatures w14:val="none"/>
         </w:rPr>
-        <w:lastRenderedPageBreak/>
-        <w:t xml:space="preserve">It </w:t>
-      </w:r>
-      <w:r>
-        <w:rPr>
-          <w:rFonts w:ascii="Times New Roman" w:eastAsia="Times New Roman" w:hAnsi="Times New Roman" w:cs="Times New Roman"/>
-          <w:color w:val="273239"/>
-          <w:spacing w:val="2"/>
-          <w:kern w:val="0"/>
-          <w:sz w:val="24"/>
-          <w:szCs w:val="24"/>
-          <w:lang w:eastAsia="en-IN"/>
-          <w14:ligatures w14:val="none"/>
-        </w:rPr>
-        <w:t xml:space="preserve">is a mechanism that allows users to extend the Kubernetes API by defining their own resource types. </w:t>
+        <w:t xml:space="preserve">It is a mechanism that allows users to extend the Kubernetes API by defining their own resource types. </w:t>
       </w:r>
     </w:p>
     <w:p>
@@ -2731,7 +2539,6 @@
         <w:t xml:space="preserve">Instead of creating </w:t>
       </w:r>
       <w:proofErr w:type="spellStart"/>
-      <w:proofErr w:type="gramStart"/>
       <w:r>
         <w:rPr>
           <w:rFonts w:ascii="Times New Roman" w:eastAsia="Times New Roman" w:hAnsi="Times New Roman" w:cs="Times New Roman"/>
@@ -2757,21 +2564,7 @@
           <w:lang w:eastAsia="en-IN"/>
           <w14:ligatures w14:val="none"/>
         </w:rPr>
-        <w:t xml:space="preserve">  manually</w:t>
-      </w:r>
-      <w:proofErr w:type="gramEnd"/>
-      <w:r>
-        <w:rPr>
-          <w:rFonts w:ascii="Times New Roman" w:eastAsia="Times New Roman" w:hAnsi="Times New Roman" w:cs="Times New Roman"/>
-          <w:color w:val="273239"/>
-          <w:spacing w:val="2"/>
-          <w:kern w:val="0"/>
-          <w:sz w:val="24"/>
-          <w:szCs w:val="24"/>
-          <w:lang w:eastAsia="en-IN"/>
-          <w14:ligatures w14:val="none"/>
-        </w:rPr>
-        <w:t xml:space="preserve"> the storage class tells </w:t>
+        <w:t xml:space="preserve">  manually the storage class tells </w:t>
       </w:r>
       <w:proofErr w:type="spellStart"/>
       <w:r>
@@ -3385,6 +3178,7 @@
           <w:lang w:eastAsia="en-IN"/>
           <w14:ligatures w14:val="none"/>
         </w:rPr>
+        <w:lastRenderedPageBreak/>
         <w:t>Namespace scoped resources are:</w:t>
       </w:r>
     </w:p>
@@ -3425,7 +3219,6 @@
           <w:lang w:eastAsia="en-IN"/>
           <w14:ligatures w14:val="none"/>
         </w:rPr>
-        <w:lastRenderedPageBreak/>
         <w:t>Pod</w:t>
       </w:r>
     </w:p>
@@ -3530,20 +3323,7 @@
           <w:lang w:eastAsia="en-IN"/>
           <w14:ligatures w14:val="none"/>
         </w:rPr>
-        <w:t>P</w:t>
-      </w:r>
-      <w:r>
-        <w:rPr>
-          <w:rFonts w:ascii="Times New Roman" w:eastAsia="Times New Roman" w:hAnsi="Times New Roman" w:cs="Times New Roman"/>
-          <w:color w:val="273239"/>
-          <w:spacing w:val="2"/>
-          <w:kern w:val="0"/>
-          <w:sz w:val="24"/>
-          <w:szCs w:val="24"/>
-          <w:lang w:eastAsia="en-IN"/>
-          <w14:ligatures w14:val="none"/>
-        </w:rPr>
-        <w:t xml:space="preserve">ods are used to manage and schedule containers as a single, cohesive unit. </w:t>
+        <w:t xml:space="preserve">Pods are used to manage and schedule containers as a single, cohesive unit. </w:t>
       </w:r>
     </w:p>
     <w:p>
@@ -3897,20 +3677,7 @@
           <w:lang w:eastAsia="en-IN"/>
           <w14:ligatures w14:val="none"/>
         </w:rPr>
-        <w:t xml:space="preserve">It is </w:t>
-      </w:r>
-      <w:r>
-        <w:rPr>
-          <w:rFonts w:ascii="Times New Roman" w:eastAsia="Times New Roman" w:hAnsi="Times New Roman" w:cs="Times New Roman"/>
-          <w:color w:val="273239"/>
-          <w:spacing w:val="2"/>
-          <w:kern w:val="0"/>
-          <w:sz w:val="24"/>
-          <w:szCs w:val="24"/>
-          <w:lang w:eastAsia="en-IN"/>
-          <w14:ligatures w14:val="none"/>
-        </w:rPr>
-        <w:t>a Kubernetes controller that ensures a specified number of identical Pod replicas for an application are always running in a cluster</w:t>
+        <w:t>It is a Kubernetes controller that ensures a specified number of identical Pod replicas for an application are always running in a cluster</w:t>
       </w:r>
       <w:r>
         <w:rPr>
@@ -3996,46 +3763,7 @@
           <w:lang w:eastAsia="en-IN"/>
           <w14:ligatures w14:val="none"/>
         </w:rPr>
-        <w:t xml:space="preserve">It </w:t>
-      </w:r>
-      <w:r>
-        <w:rPr>
-          <w:rFonts w:ascii="Times New Roman" w:eastAsia="Times New Roman" w:hAnsi="Times New Roman" w:cs="Times New Roman"/>
-          <w:color w:val="273239"/>
-          <w:spacing w:val="2"/>
-          <w:kern w:val="0"/>
-          <w:sz w:val="24"/>
-          <w:szCs w:val="24"/>
-          <w:lang w:eastAsia="en-IN"/>
-          <w14:ligatures w14:val="none"/>
-        </w:rPr>
-        <w:t xml:space="preserve">is </w:t>
-      </w:r>
-      <w:r>
-        <w:rPr>
-          <w:rFonts w:ascii="Times New Roman" w:eastAsia="Times New Roman" w:hAnsi="Times New Roman" w:cs="Times New Roman"/>
-          <w:color w:val="273239"/>
-          <w:spacing w:val="2"/>
-          <w:kern w:val="0"/>
-          <w:sz w:val="24"/>
-          <w:szCs w:val="24"/>
-          <w:lang w:eastAsia="en-IN"/>
-          <w14:ligatures w14:val="none"/>
-        </w:rPr>
-        <w:t xml:space="preserve">used to </w:t>
-      </w:r>
-      <w:r>
-        <w:rPr>
-          <w:rFonts w:ascii="Times New Roman" w:eastAsia="Times New Roman" w:hAnsi="Times New Roman" w:cs="Times New Roman"/>
-          <w:color w:val="273239"/>
-          <w:spacing w:val="2"/>
-          <w:kern w:val="0"/>
-          <w:sz w:val="24"/>
-          <w:szCs w:val="24"/>
-          <w:lang w:eastAsia="en-IN"/>
-          <w14:ligatures w14:val="none"/>
-        </w:rPr>
-        <w:t>maintain the desired state of Pods.</w:t>
+        <w:t>It is used to maintain the desired state of Pods.</w:t>
       </w:r>
     </w:p>
     <w:p>
@@ -4076,10 +3804,9 @@
     </w:p>
     <w:p>
       <w:pPr>
-        <w:pStyle w:val="ListParagraph"/>
         <w:shd w:val="clear" w:color="auto" w:fill="FFFFFF"/>
         <w:spacing w:after="0" w:line="360" w:lineRule="auto"/>
-        <w:ind w:left="1506"/>
+        <w:ind w:left="1146"/>
         <w:jc w:val="both"/>
         <w:textAlignment w:val="baseline"/>
         <w:rPr>
@@ -4096,10 +3823,9 @@
     </w:p>
     <w:p>
       <w:pPr>
-        <w:pStyle w:val="ListParagraph"/>
         <w:shd w:val="clear" w:color="auto" w:fill="FFFFFF"/>
         <w:spacing w:after="0" w:line="360" w:lineRule="auto"/>
-        <w:ind w:left="1506"/>
+        <w:ind w:left="1146"/>
         <w:jc w:val="both"/>
         <w:textAlignment w:val="baseline"/>
         <w:rPr>
@@ -4116,10 +3842,9 @@
     </w:p>
     <w:p>
       <w:pPr>
-        <w:pStyle w:val="ListParagraph"/>
         <w:shd w:val="clear" w:color="auto" w:fill="FFFFFF"/>
         <w:spacing w:after="0" w:line="360" w:lineRule="auto"/>
-        <w:ind w:left="1506"/>
+        <w:ind w:left="1146"/>
         <w:jc w:val="both"/>
         <w:textAlignment w:val="baseline"/>
         <w:rPr>
@@ -4136,10 +3861,9 @@
     </w:p>
     <w:p>
       <w:pPr>
-        <w:pStyle w:val="ListParagraph"/>
         <w:shd w:val="clear" w:color="auto" w:fill="FFFFFF"/>
         <w:spacing w:after="0" w:line="360" w:lineRule="auto"/>
-        <w:ind w:left="1506"/>
+        <w:ind w:left="1146"/>
         <w:jc w:val="both"/>
         <w:textAlignment w:val="baseline"/>
         <w:rPr>
@@ -4156,10 +3880,9 @@
     </w:p>
     <w:p>
       <w:pPr>
-        <w:pStyle w:val="ListParagraph"/>
         <w:shd w:val="clear" w:color="auto" w:fill="FFFFFF"/>
         <w:spacing w:after="0" w:line="360" w:lineRule="auto"/>
-        <w:ind w:left="1506"/>
+        <w:ind w:left="1146"/>
         <w:jc w:val="both"/>
         <w:textAlignment w:val="baseline"/>
         <w:rPr>
@@ -4176,10 +3899,9 @@
     </w:p>
     <w:p>
       <w:pPr>
-        <w:pStyle w:val="ListParagraph"/>
         <w:shd w:val="clear" w:color="auto" w:fill="FFFFFF"/>
         <w:spacing w:after="0" w:line="360" w:lineRule="auto"/>
-        <w:ind w:left="1506"/>
+        <w:ind w:left="1146"/>
         <w:jc w:val="both"/>
         <w:textAlignment w:val="baseline"/>
         <w:rPr>
@@ -4196,10 +3918,9 @@
     </w:p>
     <w:p>
       <w:pPr>
-        <w:pStyle w:val="ListParagraph"/>
         <w:shd w:val="clear" w:color="auto" w:fill="FFFFFF"/>
         <w:spacing w:after="0" w:line="360" w:lineRule="auto"/>
-        <w:ind w:left="1506"/>
+        <w:ind w:left="1146"/>
         <w:jc w:val="both"/>
         <w:textAlignment w:val="baseline"/>
         <w:rPr>
@@ -4216,10 +3937,9 @@
     </w:p>
     <w:p>
       <w:pPr>
-        <w:pStyle w:val="ListParagraph"/>
         <w:shd w:val="clear" w:color="auto" w:fill="FFFFFF"/>
         <w:spacing w:after="0" w:line="360" w:lineRule="auto"/>
-        <w:ind w:left="1506"/>
+        <w:ind w:left="1146"/>
         <w:jc w:val="both"/>
         <w:textAlignment w:val="baseline"/>
         <w:rPr>
@@ -4272,6 +3992,7 @@
           <w:lang w:eastAsia="en-IN"/>
           <w14:ligatures w14:val="none"/>
         </w:rPr>
+        <w:lastRenderedPageBreak/>
         <w:t>Configmap</w:t>
       </w:r>
       <w:proofErr w:type="spellEnd"/>
@@ -4305,7 +4026,6 @@
           <w:lang w:eastAsia="en-IN"/>
           <w14:ligatures w14:val="none"/>
         </w:rPr>
-        <w:lastRenderedPageBreak/>
         <w:t xml:space="preserve">A </w:t>
       </w:r>
       <w:proofErr w:type="spellStart"/>
@@ -4475,35 +4195,7 @@
           <w:lang w:eastAsia="en-IN"/>
           <w14:ligatures w14:val="none"/>
         </w:rPr>
-        <w:t xml:space="preserve"> to decouple configuration from your application code and container image. This means you don't need to rebuild your container image every time a configuration value </w:t>
-      </w:r>
-      <w:proofErr w:type="gramStart"/>
-      <w:r>
-        <w:rPr>
-          <w:rFonts w:ascii="Times New Roman" w:eastAsia="Times New Roman" w:hAnsi="Times New Roman" w:cs="Times New Roman"/>
-          <w:color w:val="273239"/>
-          <w:spacing w:val="2"/>
-          <w:kern w:val="0"/>
-          <w:sz w:val="24"/>
-          <w:szCs w:val="24"/>
-          <w:lang w:eastAsia="en-IN"/>
-          <w14:ligatures w14:val="none"/>
-        </w:rPr>
-        <w:t>changes</w:t>
-      </w:r>
-      <w:proofErr w:type="gramEnd"/>
-      <w:r>
-        <w:rPr>
-          <w:rFonts w:ascii="Times New Roman" w:eastAsia="Times New Roman" w:hAnsi="Times New Roman" w:cs="Times New Roman"/>
-          <w:color w:val="273239"/>
-          <w:spacing w:val="2"/>
-          <w:kern w:val="0"/>
-          <w:sz w:val="24"/>
-          <w:szCs w:val="24"/>
-          <w:lang w:eastAsia="en-IN"/>
-          <w14:ligatures w14:val="none"/>
-        </w:rPr>
-        <w:t xml:space="preserve">. Instead, you can simply update the </w:t>
+        <w:t xml:space="preserve"> to decouple configuration from your application code and container image. This means you don't need to rebuild your container image every time a configuration value changes. Instead, you can simply update the </w:t>
       </w:r>
       <w:proofErr w:type="spellStart"/>
       <w:r>
@@ -4623,20 +4315,7 @@
           <w:lang w:eastAsia="en-IN"/>
           <w14:ligatures w14:val="none"/>
         </w:rPr>
-        <w:t xml:space="preserve">It </w:t>
-      </w:r>
-      <w:r>
-        <w:rPr>
-          <w:rFonts w:ascii="Times New Roman" w:eastAsia="Times New Roman" w:hAnsi="Times New Roman" w:cs="Times New Roman"/>
-          <w:color w:val="273239"/>
-          <w:spacing w:val="2"/>
-          <w:kern w:val="0"/>
-          <w:sz w:val="24"/>
-          <w:szCs w:val="24"/>
-          <w:lang w:eastAsia="en-IN"/>
-          <w14:ligatures w14:val="none"/>
-        </w:rPr>
-        <w:t>is a secure way to store and manage sensitive information like passwords, API keys, and TLS certificates.</w:t>
+        <w:t>It is a secure way to store and manage sensitive information like passwords, API keys, and TLS certificates.</w:t>
       </w:r>
     </w:p>
     <w:p>
@@ -4709,33 +4388,7 @@
           <w:lang w:eastAsia="en-IN"/>
           <w14:ligatures w14:val="none"/>
         </w:rPr>
-        <w:t xml:space="preserve">Secret is </w:t>
-      </w:r>
-      <w:r>
-        <w:rPr>
-          <w:rFonts w:ascii="Times New Roman" w:eastAsia="Times New Roman" w:hAnsi="Times New Roman" w:cs="Times New Roman"/>
-          <w:color w:val="273239"/>
-          <w:spacing w:val="2"/>
-          <w:kern w:val="0"/>
-          <w:sz w:val="24"/>
-          <w:szCs w:val="24"/>
-          <w:lang w:eastAsia="en-IN"/>
-          <w14:ligatures w14:val="none"/>
-        </w:rPr>
-        <w:t xml:space="preserve">used </w:t>
-      </w:r>
-      <w:r>
-        <w:rPr>
-          <w:rFonts w:ascii="Times New Roman" w:eastAsia="Times New Roman" w:hAnsi="Times New Roman" w:cs="Times New Roman"/>
-          <w:color w:val="273239"/>
-          <w:spacing w:val="2"/>
-          <w:kern w:val="0"/>
-          <w:sz w:val="24"/>
-          <w:szCs w:val="24"/>
-          <w:lang w:eastAsia="en-IN"/>
-          <w14:ligatures w14:val="none"/>
-        </w:rPr>
-        <w:t xml:space="preserve">to protect sensitive data and prevent it from being accidentally exposed. Instead of hard-coding credentials directly into your application's source code or a container image, you can store them in a Secret. </w:t>
+        <w:t xml:space="preserve">Secret is used to protect sensitive data and prevent it from being accidentally exposed. Instead of hard-coding credentials directly into your application's source code or a container image, you can store them in a Secret. </w:t>
       </w:r>
     </w:p>
     <w:p>
@@ -5074,25 +4727,6 @@
         </w:rPr>
         <w:t>Kubernetes then automatically finds an available storage resource that matches the claim and binds it to the Pod.</w:t>
       </w:r>
-    </w:p>
-    <w:p>
-      <w:pPr>
-        <w:pStyle w:val="ListParagraph"/>
-        <w:shd w:val="clear" w:color="auto" w:fill="FFFFFF"/>
-        <w:spacing w:after="0" w:line="360" w:lineRule="auto"/>
-        <w:jc w:val="both"/>
-        <w:textAlignment w:val="baseline"/>
-        <w:rPr>
-          <w:rFonts w:ascii="Times New Roman" w:eastAsia="Times New Roman" w:hAnsi="Times New Roman" w:cs="Times New Roman"/>
-          <w:color w:val="273239"/>
-          <w:spacing w:val="2"/>
-          <w:kern w:val="0"/>
-          <w:sz w:val="24"/>
-          <w:szCs w:val="24"/>
-          <w:lang w:eastAsia="en-IN"/>
-          <w14:ligatures w14:val="none"/>
-        </w:rPr>
-      </w:pPr>
     </w:p>
     <w:p>
       <w:pPr>
@@ -10220,6 +9854,7 @@
   <w:style w:type="character" w:default="1" w:styleId="DefaultParagraphFont">
     <w:name w:val="Default Paragraph Font"/>
     <w:uiPriority w:val="1"/>
+    <w:semiHidden/>
     <w:unhideWhenUsed/>
   </w:style>
   <w:style w:type="table" w:default="1" w:styleId="TableNormal">

</xml_diff>